<commit_message>
Supervisor Meeting Minutes 201217.docx Updated with term schedule
</commit_message>
<xml_diff>
--- a/Meeting Minutes/Supervisor Meeting Minutes 201217.docx
+++ b/Meeting Minutes/Supervisor Meeting Minutes 201217.docx
@@ -131,7 +131,15 @@
               <w:t xml:space="preserve"> Sebastian, Deborah</w:t>
             </w:r>
             <w:r>
-              <w:t>, Hwee Xian</w:t>
+              <w:t xml:space="preserve">, </w:t>
+            </w:r>
+            <w:proofErr w:type="spellStart"/>
+            <w:r>
+              <w:t>Hwee</w:t>
+            </w:r>
+            <w:proofErr w:type="spellEnd"/>
+            <w:r>
+              <w:t xml:space="preserve"> Xian</w:t>
             </w:r>
           </w:p>
         </w:tc>
@@ -318,8 +326,16 @@
               <w:rPr>
                 <w:rFonts w:cstheme="minorHAnsi"/>
               </w:rPr>
-              <w:t xml:space="preserve"> each - Paul and Youngki</w:t>
-            </w:r>
+              <w:t xml:space="preserve"> each - Paul and </w:t>
+            </w:r>
+            <w:proofErr w:type="spellStart"/>
+            <w:r>
+              <w:rPr>
+                <w:rFonts w:cstheme="minorHAnsi"/>
+              </w:rPr>
+              <w:t>Youngki</w:t>
+            </w:r>
+            <w:proofErr w:type="spellEnd"/>
             <w:r>
               <w:rPr>
                 <w:rFonts w:cstheme="minorHAnsi"/>
@@ -790,7 +806,23 @@
                 <w:rFonts w:cstheme="minorHAnsi"/>
                 <w:color w:val="C00000"/>
               </w:rPr>
-              <w:t xml:space="preserve"> (Debs &amp; Sebs)</w:t>
+              <w:t xml:space="preserve"> (Debs &amp; </w:t>
+            </w:r>
+            <w:proofErr w:type="spellStart"/>
+            <w:r>
+              <w:rPr>
+                <w:rFonts w:cstheme="minorHAnsi"/>
+                <w:color w:val="C00000"/>
+              </w:rPr>
+              <w:t>Sebs</w:t>
+            </w:r>
+            <w:proofErr w:type="spellEnd"/>
+            <w:r>
+              <w:rPr>
+                <w:rFonts w:cstheme="minorHAnsi"/>
+                <w:color w:val="C00000"/>
+              </w:rPr>
+              <w:t>)</w:t>
             </w:r>
           </w:p>
           <w:p>
@@ -835,9 +867,39 @@
               </w:rPr>
               <w:t>Goal for Midterms: Complete flow discussed and then add on separated parts</w:t>
             </w:r>
+          </w:p>
+          <w:p>
+            <w:pPr>
+              <w:rPr>
+                <w:rFonts w:cstheme="minorHAnsi"/>
+                <w:color w:val="C00000"/>
+              </w:rPr>
+            </w:pPr>
+          </w:p>
+          <w:p>
+            <w:pPr>
+              <w:rPr>
+                <w:rFonts w:cstheme="minorHAnsi"/>
+                <w:b/>
+              </w:rPr>
+            </w:pPr>
             <w:bookmarkStart w:id="0" w:name="_GoBack"/>
-            <w:bookmarkEnd w:id="0"/>
-          </w:p>
+            <w:r>
+              <w:rPr>
+                <w:rFonts w:cstheme="minorHAnsi"/>
+                <w:b/>
+              </w:rPr>
+              <w:t>Term Schedule: Tuesdays 12pm to 3pm</w:t>
+            </w:r>
+            <w:r>
+              <w:rPr>
+                <w:rFonts w:cstheme="minorHAnsi"/>
+                <w:b/>
+              </w:rPr>
+              <w:t>, Sunday 1pm onwards</w:t>
+            </w:r>
+          </w:p>
+          <w:bookmarkEnd w:id="0"/>
           <w:p>
             <w:pPr>
               <w:rPr>
@@ -2777,7 +2839,7 @@
 </file>
 
 <file path=customXml/itemProps1.xml><?xml version="1.0" encoding="utf-8"?>
-<ds:datastoreItem xmlns:ds="http://schemas.openxmlformats.org/officeDocument/2006/customXml" ds:itemID="{AD9E0C72-8F52-4921-8BCE-CCE0AC94D866}">
+<ds:datastoreItem xmlns:ds="http://schemas.openxmlformats.org/officeDocument/2006/customXml" ds:itemID="{0EF4F726-14CE-4097-9170-722FC189B837}">
   <ds:schemaRefs>
     <ds:schemaRef ds:uri="http://schemas.openxmlformats.org/officeDocument/2006/bibliography"/>
   </ds:schemaRefs>

</xml_diff>